<commit_message>
cahier des cherges SWOTT
</commit_message>
<xml_diff>
--- a/Cahier_des_charges/Cahier_des_charges.docx
+++ b/Cahier_des_charges/Cahier_des_charges.docx
@@ -28,7 +28,7 @@
             <o:lock v:ext="edit" aspectratio="t"/>
           </v:shapetype>
           <v:shape id="_x0000_s1026" type="#_x0000_t75" style="position:absolute;margin-left:120.7pt;margin-top:1.4pt;width:223.15pt;height:223.15pt;z-index:-251656192">
-            <v:imagedata r:id="rId6" o:title="LOGO (2)"/>
+            <v:imagedata r:id="rId8" o:title="LOGO (2)"/>
           </v:shape>
         </w:pict>
       </w:r>
@@ -44,7 +44,6 @@
     <w:p/>
     <w:p/>
     <w:p/>
-    <w:p/>
     <w:p>
       <w:pPr>
         <w:jc w:val="center"/>
@@ -97,6 +96,14 @@
     </w:p>
     <w:p/>
     <w:p>
+      <w:r>
+        <w:rPr>
+          <w:noProof/>
+        </w:rPr>
+        <w:pict>
+          <v:rect id="_x0000_s1035" style="position:absolute;margin-left:181.85pt;margin-top:203.55pt;width:612pt;height:286.8pt;rotation:-3010516fd;z-index:251670528" fillcolor="#edab2f" stroked="f"/>
+        </w:pict>
+      </w:r>
       <w:r>
         <w:rPr>
           <w:noProof/>
@@ -258,6 +265,13 @@
         </w:rPr>
         <w:t>Objectifs marketing</w:t>
       </w:r>
+      <w:r>
+        <w:rPr>
+          <w:sz w:val="24"/>
+          <w:szCs w:val="24"/>
+        </w:rPr>
+        <w:t>s</w:t>
+      </w:r>
     </w:p>
     <w:p>
       <w:pPr>
@@ -425,12 +439,14 @@
         </w:numPr>
         <w:jc w:val="both"/>
         <w:rPr>
-          <w:sz w:val="24"/>
-          <w:szCs w:val="24"/>
-        </w:rPr>
-      </w:pPr>
-      <w:r>
-        <w:rPr>
+          <w:b/>
+          <w:sz w:val="24"/>
+          <w:szCs w:val="24"/>
+        </w:rPr>
+      </w:pPr>
+      <w:r>
+        <w:rPr>
+          <w:b/>
           <w:sz w:val="24"/>
           <w:szCs w:val="24"/>
         </w:rPr>
@@ -449,12 +465,14 @@
           <w:tab w:val="left" w:pos="3648"/>
         </w:tabs>
         <w:rPr>
-          <w:sz w:val="24"/>
-          <w:szCs w:val="24"/>
-        </w:rPr>
-      </w:pPr>
-      <w:r>
-        <w:rPr>
+          <w:b/>
+          <w:sz w:val="24"/>
+          <w:szCs w:val="24"/>
+        </w:rPr>
+      </w:pPr>
+      <w:r>
+        <w:rPr>
+          <w:b/>
           <w:sz w:val="24"/>
           <w:szCs w:val="24"/>
         </w:rPr>
@@ -478,23 +496,7 @@
           <w:sz w:val="24"/>
           <w:szCs w:val="24"/>
         </w:rPr>
-        <w:t>La Miellerie Rucher de l’</w:t>
-      </w:r>
-      <w:proofErr w:type="spellStart"/>
-      <w:r>
-        <w:rPr>
-          <w:sz w:val="24"/>
-          <w:szCs w:val="24"/>
-        </w:rPr>
-        <w:t>Estagnol</w:t>
-      </w:r>
-      <w:proofErr w:type="spellEnd"/>
-      <w:r>
-        <w:rPr>
-          <w:sz w:val="24"/>
-          <w:szCs w:val="24"/>
-        </w:rPr>
-        <w:t xml:space="preserve">  </w:t>
+        <w:t xml:space="preserve">La Miellerie Rucher de l’Estagnol  </w:t>
       </w:r>
       <w:r>
         <w:rPr>
@@ -717,28 +719,19 @@
         </w:numPr>
         <w:jc w:val="both"/>
         <w:rPr>
-          <w:sz w:val="24"/>
-          <w:szCs w:val="24"/>
-        </w:rPr>
-      </w:pPr>
-      <w:r>
-        <w:rPr>
+          <w:b/>
+          <w:sz w:val="24"/>
+          <w:szCs w:val="24"/>
+        </w:rPr>
+      </w:pPr>
+      <w:r>
+        <w:rPr>
+          <w:b/>
           <w:sz w:val="24"/>
           <w:szCs w:val="24"/>
         </w:rPr>
         <w:t xml:space="preserve">Charte graphique </w:t>
       </w:r>
-    </w:p>
-    <w:p>
-      <w:pPr>
-        <w:pStyle w:val="Paragraphedeliste"/>
-        <w:ind w:left="1440"/>
-        <w:jc w:val="both"/>
-        <w:rPr>
-          <w:sz w:val="24"/>
-          <w:szCs w:val="24"/>
-        </w:rPr>
-      </w:pPr>
     </w:p>
     <w:p>
       <w:r>
@@ -747,7 +740,7 @@
         </w:rPr>
         <w:pict>
           <v:shape id="_x0000_s1028" type="#_x0000_t75" style="position:absolute;margin-left:-14.4pt;margin-top:1.9pt;width:179.35pt;height:179.35pt;z-index:-251653120">
-            <v:imagedata r:id="rId6" o:title="LOGO (2)"/>
+            <v:imagedata r:id="rId8" o:title="LOGO (2)"/>
           </v:shape>
         </w:pict>
       </w:r>
@@ -875,19 +868,1059 @@
         <w:tab/>
       </w:r>
     </w:p>
+    <w:p/>
+    <w:p/>
+    <w:p/>
+    <w:p/>
+    <w:p>
+      <w:pPr>
+        <w:ind w:firstLine="708"/>
+      </w:pPr>
+    </w:p>
+    <w:p>
+      <w:pPr>
+        <w:pStyle w:val="Paragraphedeliste"/>
+        <w:numPr>
+          <w:ilvl w:val="1"/>
+          <w:numId w:val="2"/>
+        </w:numPr>
+        <w:rPr>
+          <w:b/>
+        </w:rPr>
+      </w:pPr>
+      <w:r>
+        <w:rPr>
+          <w:b/>
+          <w:sz w:val="24"/>
+          <w:szCs w:val="24"/>
+        </w:rPr>
+        <w:t>Objectifs marketing</w:t>
+      </w:r>
+      <w:r>
+        <w:rPr>
+          <w:b/>
+          <w:sz w:val="24"/>
+          <w:szCs w:val="24"/>
+        </w:rPr>
+        <w:t>s</w:t>
+      </w:r>
+    </w:p>
+    <w:p>
+      <w:pPr>
+        <w:spacing w:after="0"/>
+        <w:jc w:val="both"/>
+        <w:rPr>
+          <w:sz w:val="24"/>
+          <w:szCs w:val="24"/>
+        </w:rPr>
+      </w:pPr>
+      <w:r>
+        <w:rPr>
+          <w:sz w:val="24"/>
+          <w:szCs w:val="24"/>
+        </w:rPr>
+        <w:t xml:space="preserve">Les objectifs marketings sont de </w:t>
+      </w:r>
+      <w:r>
+        <w:rPr>
+          <w:sz w:val="24"/>
+          <w:szCs w:val="24"/>
+          <w:u w:val="single"/>
+        </w:rPr>
+        <w:t>s</w:t>
+      </w:r>
+      <w:r>
+        <w:rPr>
+          <w:sz w:val="24"/>
+          <w:szCs w:val="24"/>
+          <w:u w:val="single"/>
+        </w:rPr>
+        <w:t>’aligner au marché de la vente</w:t>
+      </w:r>
+      <w:r>
+        <w:rPr>
+          <w:sz w:val="24"/>
+          <w:szCs w:val="24"/>
+          <w:u w:val="single"/>
+        </w:rPr>
+        <w:t xml:space="preserve"> en ligne </w:t>
+      </w:r>
+      <w:r>
+        <w:rPr>
+          <w:sz w:val="24"/>
+          <w:szCs w:val="24"/>
+        </w:rPr>
+        <w:t xml:space="preserve">qui s’est développé ces dernières années afin de </w:t>
+      </w:r>
+      <w:r>
+        <w:rPr>
+          <w:sz w:val="24"/>
+          <w:szCs w:val="24"/>
+          <w:u w:val="single"/>
+        </w:rPr>
+        <w:t>gagner en visibilité et en notoriété</w:t>
+      </w:r>
+      <w:r>
+        <w:rPr>
+          <w:sz w:val="24"/>
+          <w:szCs w:val="24"/>
+        </w:rPr>
+        <w:t xml:space="preserve"> et ainsi </w:t>
+      </w:r>
+      <w:r>
+        <w:rPr>
+          <w:sz w:val="24"/>
+          <w:szCs w:val="24"/>
+        </w:rPr>
+        <w:t>toucher un maximum de clients</w:t>
+      </w:r>
+      <w:r>
+        <w:rPr>
+          <w:sz w:val="24"/>
+          <w:szCs w:val="24"/>
+        </w:rPr>
+        <w:t xml:space="preserve"> </w:t>
+      </w:r>
+      <w:r>
+        <w:rPr>
+          <w:sz w:val="24"/>
+          <w:szCs w:val="24"/>
+        </w:rPr>
+        <w:t>dans le but de</w:t>
+      </w:r>
+      <w:r>
+        <w:rPr>
+          <w:sz w:val="24"/>
+          <w:szCs w:val="24"/>
+        </w:rPr>
+        <w:t xml:space="preserve"> </w:t>
+      </w:r>
+      <w:r>
+        <w:rPr>
+          <w:sz w:val="24"/>
+          <w:szCs w:val="24"/>
+          <w:u w:val="single"/>
+        </w:rPr>
+        <w:t>conquérir des parts de marché</w:t>
+      </w:r>
+      <w:r>
+        <w:rPr>
+          <w:sz w:val="24"/>
+          <w:szCs w:val="24"/>
+        </w:rPr>
+        <w:t>.</w:t>
+      </w:r>
+    </w:p>
+    <w:p>
+      <w:pPr>
+        <w:spacing w:after="0"/>
+        <w:rPr>
+          <w:sz w:val="24"/>
+          <w:szCs w:val="24"/>
+        </w:rPr>
+      </w:pPr>
+    </w:p>
+    <w:p>
+      <w:pPr>
+        <w:pStyle w:val="Paragraphedeliste"/>
+        <w:numPr>
+          <w:ilvl w:val="1"/>
+          <w:numId w:val="2"/>
+        </w:numPr>
+        <w:spacing w:after="0"/>
+        <w:rPr>
+          <w:b/>
+          <w:sz w:val="24"/>
+          <w:szCs w:val="24"/>
+        </w:rPr>
+      </w:pPr>
+      <w:r>
+        <w:rPr>
+          <w:b/>
+          <w:sz w:val="24"/>
+          <w:szCs w:val="24"/>
+        </w:rPr>
+        <w:t>Cible</w:t>
+      </w:r>
+    </w:p>
+    <w:p>
+      <w:pPr>
+        <w:spacing w:after="0"/>
+        <w:rPr>
+          <w:b/>
+          <w:sz w:val="24"/>
+          <w:szCs w:val="24"/>
+        </w:rPr>
+      </w:pPr>
+    </w:p>
+    <w:p>
+      <w:pPr>
+        <w:spacing w:after="0"/>
+        <w:rPr>
+          <w:sz w:val="24"/>
+          <w:szCs w:val="24"/>
+        </w:rPr>
+      </w:pPr>
+      <w:r>
+        <w:rPr>
+          <w:sz w:val="24"/>
+          <w:szCs w:val="24"/>
+        </w:rPr>
+        <w:t xml:space="preserve">La cible visée seront les personnes de 30 ans et plus, </w:t>
+      </w:r>
+    </w:p>
+    <w:p>
+      <w:pPr>
+        <w:spacing w:after="0"/>
+        <w:rPr>
+          <w:sz w:val="24"/>
+          <w:szCs w:val="24"/>
+        </w:rPr>
+      </w:pPr>
+    </w:p>
+    <w:p>
+      <w:pPr>
+        <w:spacing w:after="0"/>
+        <w:rPr>
+          <w:sz w:val="24"/>
+          <w:szCs w:val="24"/>
+        </w:rPr>
+      </w:pPr>
+    </w:p>
+    <w:p>
+      <w:pPr>
+        <w:spacing w:after="0"/>
+        <w:rPr>
+          <w:sz w:val="24"/>
+          <w:szCs w:val="24"/>
+        </w:rPr>
+      </w:pPr>
+    </w:p>
+    <w:p>
+      <w:pPr>
+        <w:pStyle w:val="Paragraphedeliste"/>
+        <w:numPr>
+          <w:ilvl w:val="1"/>
+          <w:numId w:val="2"/>
+        </w:numPr>
+        <w:spacing w:after="0"/>
+        <w:rPr>
+          <w:b/>
+          <w:sz w:val="24"/>
+          <w:szCs w:val="24"/>
+        </w:rPr>
+      </w:pPr>
+      <w:r>
+        <w:rPr>
+          <w:b/>
+          <w:sz w:val="24"/>
+          <w:szCs w:val="24"/>
+        </w:rPr>
+        <w:lastRenderedPageBreak/>
+        <w:t>Analyse marketing</w:t>
+      </w:r>
+    </w:p>
+    <w:p>
+      <w:pPr>
+        <w:spacing w:after="0"/>
+        <w:rPr>
+          <w:b/>
+          <w:sz w:val="24"/>
+          <w:szCs w:val="24"/>
+        </w:rPr>
+      </w:pPr>
+    </w:p>
+    <w:tbl>
+      <w:tblPr>
+        <w:tblStyle w:val="Grilledutableau"/>
+        <w:tblW w:w="9322" w:type="dxa"/>
+        <w:tblLook w:val="04A0"/>
+      </w:tblPr>
+      <w:tblGrid>
+        <w:gridCol w:w="1125"/>
+        <w:gridCol w:w="3945"/>
+        <w:gridCol w:w="4252"/>
+      </w:tblGrid>
+      <w:tr>
+        <w:tc>
+          <w:tcPr>
+            <w:tcW w:w="1125" w:type="dxa"/>
+            <w:vMerge w:val="restart"/>
+            <w:tcBorders>
+              <w:top w:val="single" w:sz="12" w:space="0" w:color="auto"/>
+              <w:left w:val="single" w:sz="12" w:space="0" w:color="auto"/>
+              <w:right w:val="single" w:sz="12" w:space="0" w:color="auto"/>
+            </w:tcBorders>
+            <w:textDirection w:val="btLr"/>
+          </w:tcPr>
+          <w:p>
+            <w:pPr>
+              <w:ind w:left="113" w:right="113"/>
+              <w:rPr>
+                <w:b/>
+                <w:sz w:val="24"/>
+                <w:szCs w:val="24"/>
+              </w:rPr>
+            </w:pPr>
+          </w:p>
+          <w:p>
+            <w:pPr>
+              <w:ind w:left="113" w:right="113"/>
+              <w:jc w:val="center"/>
+              <w:rPr>
+                <w:b/>
+                <w:sz w:val="24"/>
+                <w:szCs w:val="24"/>
+              </w:rPr>
+            </w:pPr>
+            <w:r>
+              <w:rPr>
+                <w:b/>
+                <w:sz w:val="24"/>
+                <w:szCs w:val="24"/>
+              </w:rPr>
+              <w:t>Facteur interne</w:t>
+            </w:r>
+          </w:p>
+        </w:tc>
+        <w:tc>
+          <w:tcPr>
+            <w:tcW w:w="3945" w:type="dxa"/>
+            <w:tcBorders>
+              <w:top w:val="single" w:sz="12" w:space="0" w:color="auto"/>
+              <w:left w:val="single" w:sz="12" w:space="0" w:color="auto"/>
+              <w:bottom w:val="single" w:sz="12" w:space="0" w:color="auto"/>
+              <w:right w:val="single" w:sz="12" w:space="0" w:color="auto"/>
+            </w:tcBorders>
+            <w:shd w:val="clear" w:color="auto" w:fill="92D050"/>
+          </w:tcPr>
+          <w:p>
+            <w:pPr>
+              <w:jc w:val="center"/>
+              <w:rPr>
+                <w:b/>
+                <w:sz w:val="24"/>
+                <w:szCs w:val="24"/>
+              </w:rPr>
+            </w:pPr>
+            <w:r>
+              <w:rPr>
+                <w:b/>
+                <w:sz w:val="24"/>
+                <w:szCs w:val="24"/>
+              </w:rPr>
+              <w:t>Forces</w:t>
+            </w:r>
+          </w:p>
+        </w:tc>
+        <w:tc>
+          <w:tcPr>
+            <w:tcW w:w="4252" w:type="dxa"/>
+            <w:tcBorders>
+              <w:top w:val="single" w:sz="12" w:space="0" w:color="auto"/>
+              <w:left w:val="single" w:sz="12" w:space="0" w:color="auto"/>
+              <w:bottom w:val="single" w:sz="12" w:space="0" w:color="auto"/>
+              <w:right w:val="single" w:sz="12" w:space="0" w:color="auto"/>
+            </w:tcBorders>
+            <w:shd w:val="clear" w:color="auto" w:fill="FFC000"/>
+          </w:tcPr>
+          <w:p>
+            <w:pPr>
+              <w:jc w:val="center"/>
+              <w:rPr>
+                <w:b/>
+                <w:sz w:val="24"/>
+                <w:szCs w:val="24"/>
+              </w:rPr>
+            </w:pPr>
+            <w:r>
+              <w:rPr>
+                <w:b/>
+                <w:sz w:val="24"/>
+                <w:szCs w:val="24"/>
+              </w:rPr>
+              <w:t>Faiblesses</w:t>
+            </w:r>
+          </w:p>
+        </w:tc>
+      </w:tr>
+      <w:tr>
+        <w:trPr>
+          <w:trHeight w:val="2140"/>
+        </w:trPr>
+        <w:tc>
+          <w:tcPr>
+            <w:tcW w:w="1125" w:type="dxa"/>
+            <w:vMerge/>
+            <w:tcBorders>
+              <w:left w:val="single" w:sz="12" w:space="0" w:color="auto"/>
+              <w:bottom w:val="single" w:sz="12" w:space="0" w:color="auto"/>
+              <w:right w:val="single" w:sz="12" w:space="0" w:color="auto"/>
+            </w:tcBorders>
+          </w:tcPr>
+          <w:p>
+            <w:pPr>
+              <w:rPr>
+                <w:b/>
+                <w:sz w:val="24"/>
+                <w:szCs w:val="24"/>
+              </w:rPr>
+            </w:pPr>
+          </w:p>
+        </w:tc>
+        <w:tc>
+          <w:tcPr>
+            <w:tcW w:w="3945" w:type="dxa"/>
+            <w:tcBorders>
+              <w:top w:val="single" w:sz="12" w:space="0" w:color="auto"/>
+              <w:left w:val="single" w:sz="12" w:space="0" w:color="auto"/>
+              <w:bottom w:val="single" w:sz="12" w:space="0" w:color="auto"/>
+              <w:right w:val="single" w:sz="12" w:space="0" w:color="auto"/>
+            </w:tcBorders>
+            <w:shd w:val="clear" w:color="auto" w:fill="92D050"/>
+          </w:tcPr>
+          <w:p>
+            <w:pPr>
+              <w:pStyle w:val="Paragraphedeliste"/>
+              <w:numPr>
+                <w:ilvl w:val="0"/>
+                <w:numId w:val="3"/>
+              </w:numPr>
+              <w:rPr>
+                <w:sz w:val="24"/>
+                <w:szCs w:val="24"/>
+              </w:rPr>
+            </w:pPr>
+            <w:r>
+              <w:rPr>
+                <w:sz w:val="24"/>
+                <w:szCs w:val="24"/>
+              </w:rPr>
+              <w:t>Grande variété</w:t>
+            </w:r>
+          </w:p>
+          <w:p>
+            <w:pPr>
+              <w:pStyle w:val="Paragraphedeliste"/>
+              <w:numPr>
+                <w:ilvl w:val="0"/>
+                <w:numId w:val="3"/>
+              </w:numPr>
+              <w:rPr>
+                <w:b/>
+                <w:sz w:val="24"/>
+                <w:szCs w:val="24"/>
+              </w:rPr>
+            </w:pPr>
+            <w:r>
+              <w:rPr>
+                <w:sz w:val="24"/>
+                <w:szCs w:val="24"/>
+              </w:rPr>
+              <w:t>Gamme bio</w:t>
+            </w:r>
+            <w:r>
+              <w:rPr>
+                <w:b/>
+                <w:sz w:val="24"/>
+                <w:szCs w:val="24"/>
+              </w:rPr>
+              <w:t xml:space="preserve"> </w:t>
+            </w:r>
+          </w:p>
+        </w:tc>
+        <w:tc>
+          <w:tcPr>
+            <w:tcW w:w="4252" w:type="dxa"/>
+            <w:tcBorders>
+              <w:top w:val="single" w:sz="12" w:space="0" w:color="auto"/>
+              <w:left w:val="single" w:sz="12" w:space="0" w:color="auto"/>
+              <w:bottom w:val="single" w:sz="12" w:space="0" w:color="auto"/>
+              <w:right w:val="single" w:sz="12" w:space="0" w:color="auto"/>
+            </w:tcBorders>
+            <w:shd w:val="clear" w:color="auto" w:fill="FFC000"/>
+          </w:tcPr>
+          <w:p>
+            <w:pPr>
+              <w:pStyle w:val="Paragraphedeliste"/>
+              <w:numPr>
+                <w:ilvl w:val="0"/>
+                <w:numId w:val="3"/>
+              </w:numPr>
+              <w:rPr>
+                <w:sz w:val="24"/>
+                <w:szCs w:val="24"/>
+              </w:rPr>
+            </w:pPr>
+            <w:r>
+              <w:rPr>
+                <w:sz w:val="24"/>
+                <w:szCs w:val="24"/>
+              </w:rPr>
+              <w:t>Nombreux concurrent en ligne</w:t>
+            </w:r>
+          </w:p>
+        </w:tc>
+      </w:tr>
+      <w:tr>
+        <w:tc>
+          <w:tcPr>
+            <w:tcW w:w="1125" w:type="dxa"/>
+            <w:vMerge w:val="restart"/>
+            <w:tcBorders>
+              <w:top w:val="single" w:sz="12" w:space="0" w:color="auto"/>
+              <w:left w:val="single" w:sz="12" w:space="0" w:color="auto"/>
+              <w:right w:val="single" w:sz="12" w:space="0" w:color="auto"/>
+            </w:tcBorders>
+            <w:textDirection w:val="btLr"/>
+          </w:tcPr>
+          <w:p>
+            <w:pPr>
+              <w:ind w:left="113" w:right="459"/>
+              <w:jc w:val="right"/>
+              <w:rPr>
+                <w:b/>
+                <w:sz w:val="24"/>
+                <w:szCs w:val="24"/>
+              </w:rPr>
+            </w:pPr>
+          </w:p>
+          <w:p>
+            <w:pPr>
+              <w:ind w:left="113" w:right="459"/>
+              <w:jc w:val="right"/>
+              <w:rPr>
+                <w:b/>
+                <w:sz w:val="24"/>
+                <w:szCs w:val="24"/>
+              </w:rPr>
+            </w:pPr>
+            <w:r>
+              <w:rPr>
+                <w:b/>
+                <w:sz w:val="24"/>
+                <w:szCs w:val="24"/>
+              </w:rPr>
+              <w:t>Facteur externe</w:t>
+            </w:r>
+          </w:p>
+          <w:p>
+            <w:pPr>
+              <w:ind w:left="113" w:right="459"/>
+              <w:rPr>
+                <w:b/>
+                <w:sz w:val="24"/>
+                <w:szCs w:val="24"/>
+              </w:rPr>
+            </w:pPr>
+          </w:p>
+          <w:p>
+            <w:pPr>
+              <w:ind w:left="113" w:right="459"/>
+              <w:rPr>
+                <w:b/>
+                <w:sz w:val="24"/>
+                <w:szCs w:val="24"/>
+              </w:rPr>
+            </w:pPr>
+          </w:p>
+        </w:tc>
+        <w:tc>
+          <w:tcPr>
+            <w:tcW w:w="3945" w:type="dxa"/>
+            <w:tcBorders>
+              <w:top w:val="single" w:sz="12" w:space="0" w:color="auto"/>
+              <w:left w:val="single" w:sz="12" w:space="0" w:color="auto"/>
+              <w:bottom w:val="single" w:sz="12" w:space="0" w:color="auto"/>
+              <w:right w:val="single" w:sz="12" w:space="0" w:color="auto"/>
+            </w:tcBorders>
+            <w:shd w:val="clear" w:color="auto" w:fill="00B0F0"/>
+          </w:tcPr>
+          <w:p>
+            <w:pPr>
+              <w:jc w:val="center"/>
+              <w:rPr>
+                <w:b/>
+                <w:sz w:val="24"/>
+                <w:szCs w:val="24"/>
+              </w:rPr>
+            </w:pPr>
+            <w:r>
+              <w:rPr>
+                <w:b/>
+                <w:sz w:val="24"/>
+                <w:szCs w:val="24"/>
+              </w:rPr>
+              <w:t>Opportunités</w:t>
+            </w:r>
+          </w:p>
+        </w:tc>
+        <w:tc>
+          <w:tcPr>
+            <w:tcW w:w="4252" w:type="dxa"/>
+            <w:tcBorders>
+              <w:top w:val="single" w:sz="12" w:space="0" w:color="auto"/>
+              <w:left w:val="single" w:sz="12" w:space="0" w:color="auto"/>
+              <w:bottom w:val="single" w:sz="12" w:space="0" w:color="auto"/>
+              <w:right w:val="single" w:sz="12" w:space="0" w:color="auto"/>
+            </w:tcBorders>
+            <w:shd w:val="clear" w:color="auto" w:fill="FF0000"/>
+          </w:tcPr>
+          <w:p>
+            <w:pPr>
+              <w:jc w:val="center"/>
+              <w:rPr>
+                <w:b/>
+                <w:sz w:val="24"/>
+                <w:szCs w:val="24"/>
+              </w:rPr>
+            </w:pPr>
+            <w:r>
+              <w:rPr>
+                <w:b/>
+                <w:sz w:val="24"/>
+                <w:szCs w:val="24"/>
+              </w:rPr>
+              <w:t>Menaces</w:t>
+            </w:r>
+          </w:p>
+        </w:tc>
+      </w:tr>
+      <w:tr>
+        <w:trPr>
+          <w:trHeight w:val="2089"/>
+        </w:trPr>
+        <w:tc>
+          <w:tcPr>
+            <w:tcW w:w="1125" w:type="dxa"/>
+            <w:vMerge/>
+            <w:tcBorders>
+              <w:left w:val="single" w:sz="12" w:space="0" w:color="auto"/>
+              <w:bottom w:val="single" w:sz="12" w:space="0" w:color="auto"/>
+              <w:right w:val="single" w:sz="12" w:space="0" w:color="auto"/>
+            </w:tcBorders>
+          </w:tcPr>
+          <w:p>
+            <w:pPr>
+              <w:rPr>
+                <w:b/>
+                <w:sz w:val="24"/>
+                <w:szCs w:val="24"/>
+              </w:rPr>
+            </w:pPr>
+          </w:p>
+        </w:tc>
+        <w:tc>
+          <w:tcPr>
+            <w:tcW w:w="3945" w:type="dxa"/>
+            <w:tcBorders>
+              <w:top w:val="single" w:sz="12" w:space="0" w:color="auto"/>
+              <w:left w:val="single" w:sz="12" w:space="0" w:color="auto"/>
+              <w:bottom w:val="single" w:sz="12" w:space="0" w:color="auto"/>
+              <w:right w:val="single" w:sz="12" w:space="0" w:color="auto"/>
+            </w:tcBorders>
+            <w:shd w:val="clear" w:color="auto" w:fill="00B0F0"/>
+          </w:tcPr>
+          <w:p>
+            <w:pPr>
+              <w:pStyle w:val="Paragraphedeliste"/>
+              <w:numPr>
+                <w:ilvl w:val="0"/>
+                <w:numId w:val="4"/>
+              </w:numPr>
+              <w:rPr>
+                <w:b/>
+                <w:sz w:val="24"/>
+                <w:szCs w:val="24"/>
+              </w:rPr>
+            </w:pPr>
+            <w:r>
+              <w:rPr>
+                <w:sz w:val="24"/>
+                <w:szCs w:val="24"/>
+              </w:rPr>
+              <w:t>Récupérer une part du marché grâce au service de vente en ligne</w:t>
+            </w:r>
+          </w:p>
+        </w:tc>
+        <w:tc>
+          <w:tcPr>
+            <w:tcW w:w="4252" w:type="dxa"/>
+            <w:tcBorders>
+              <w:top w:val="single" w:sz="12" w:space="0" w:color="auto"/>
+              <w:left w:val="single" w:sz="12" w:space="0" w:color="auto"/>
+              <w:bottom w:val="single" w:sz="12" w:space="0" w:color="auto"/>
+              <w:right w:val="single" w:sz="12" w:space="0" w:color="auto"/>
+            </w:tcBorders>
+            <w:shd w:val="clear" w:color="auto" w:fill="FF0000"/>
+          </w:tcPr>
+          <w:p>
+            <w:pPr>
+              <w:rPr>
+                <w:b/>
+                <w:sz w:val="24"/>
+                <w:szCs w:val="24"/>
+              </w:rPr>
+            </w:pPr>
+          </w:p>
+        </w:tc>
+      </w:tr>
+    </w:tbl>
+    <w:p>
+      <w:pPr>
+        <w:spacing w:after="0"/>
+        <w:rPr>
+          <w:b/>
+          <w:sz w:val="24"/>
+          <w:szCs w:val="24"/>
+        </w:rPr>
+      </w:pPr>
+    </w:p>
     <w:sectPr>
+      <w:footerReference w:type="default" r:id="rId9"/>
       <w:pgSz w:w="11906" w:h="16838"/>
       <w:pgMar w:top="1417" w:right="1417" w:bottom="1417" w:left="1417" w:header="708" w:footer="708" w:gutter="0"/>
       <w:cols w:space="708"/>
+      <w:titlePg/>
       <w:docGrid w:linePitch="360"/>
     </w:sectPr>
   </w:body>
 </w:document>
 </file>
 
+<file path=word/endnotes.xml><?xml version="1.0" encoding="utf-8"?>
+<w:endnotes xmlns:ve="http://schemas.openxmlformats.org/markup-compatibility/2006" xmlns:o="urn:schemas-microsoft-com:office:office" xmlns:r="http://schemas.openxmlformats.org/officeDocument/2006/relationships" xmlns:m="http://schemas.openxmlformats.org/officeDocument/2006/math" xmlns:v="urn:schemas-microsoft-com:vml" xmlns:wp="http://schemas.openxmlformats.org/drawingml/2006/wordprocessingDrawing" xmlns:w10="urn:schemas-microsoft-com:office:word" xmlns:w="http://schemas.openxmlformats.org/wordprocessingml/2006/main" xmlns:wne="http://schemas.microsoft.com/office/word/2006/wordml">
+  <w:endnote w:type="separator" w:id="0">
+    <w:p>
+      <w:pPr>
+        <w:spacing w:after="0" w:line="240" w:lineRule="auto"/>
+      </w:pPr>
+      <w:r>
+        <w:separator/>
+      </w:r>
+    </w:p>
+  </w:endnote>
+  <w:endnote w:type="continuationSeparator" w:id="1">
+    <w:p>
+      <w:pPr>
+        <w:spacing w:after="0" w:line="240" w:lineRule="auto"/>
+      </w:pPr>
+      <w:r>
+        <w:continuationSeparator/>
+      </w:r>
+    </w:p>
+  </w:endnote>
+</w:endnotes>
+</file>
+
+<file path=word/footer1.xml><?xml version="1.0" encoding="utf-8"?>
+<w:ftr xmlns:ve="http://schemas.openxmlformats.org/markup-compatibility/2006" xmlns:o="urn:schemas-microsoft-com:office:office" xmlns:r="http://schemas.openxmlformats.org/officeDocument/2006/relationships" xmlns:m="http://schemas.openxmlformats.org/officeDocument/2006/math" xmlns:v="urn:schemas-microsoft-com:vml" xmlns:wp="http://schemas.openxmlformats.org/drawingml/2006/wordprocessingDrawing" xmlns:w10="urn:schemas-microsoft-com:office:word" xmlns:w="http://schemas.openxmlformats.org/wordprocessingml/2006/main" xmlns:wne="http://schemas.microsoft.com/office/word/2006/wordml">
+  <w:sdt>
+    <w:sdtPr>
+      <w:id w:val="792062398"/>
+      <w:docPartObj>
+        <w:docPartGallery w:val="Page Numbers (Bottom of Page)"/>
+        <w:docPartUnique/>
+      </w:docPartObj>
+    </w:sdtPr>
+    <w:sdtEndPr>
+      <w:rPr>
+        <w:color w:val="7F7F7F" w:themeColor="background1" w:themeShade="7F"/>
+        <w:spacing w:val="60"/>
+      </w:rPr>
+    </w:sdtEndPr>
+    <w:sdtContent>
+      <w:p>
+        <w:pPr>
+          <w:pStyle w:val="Pieddepage"/>
+          <w:pBdr>
+            <w:top w:val="single" w:sz="4" w:space="1" w:color="D9D9D9" w:themeColor="background1" w:themeShade="D9"/>
+          </w:pBdr>
+          <w:jc w:val="right"/>
+        </w:pPr>
+        <w:fldSimple w:instr=" PAGE   \* MERGEFORMAT ">
+          <w:r>
+            <w:rPr>
+              <w:noProof/>
+            </w:rPr>
+            <w:t>4</w:t>
+          </w:r>
+        </w:fldSimple>
+        <w:r>
+          <w:t xml:space="preserve"> | </w:t>
+        </w:r>
+        <w:r>
+          <w:rPr>
+            <w:color w:val="7F7F7F" w:themeColor="background1" w:themeShade="7F"/>
+            <w:spacing w:val="60"/>
+          </w:rPr>
+          <w:t>Page</w:t>
+        </w:r>
+      </w:p>
+    </w:sdtContent>
+  </w:sdt>
+  <w:p>
+    <w:pPr>
+      <w:pStyle w:val="Pieddepage"/>
+    </w:pPr>
+  </w:p>
+</w:ftr>
+</file>
+
+<file path=word/footnotes.xml><?xml version="1.0" encoding="utf-8"?>
+<w:footnotes xmlns:ve="http://schemas.openxmlformats.org/markup-compatibility/2006" xmlns:o="urn:schemas-microsoft-com:office:office" xmlns:r="http://schemas.openxmlformats.org/officeDocument/2006/relationships" xmlns:m="http://schemas.openxmlformats.org/officeDocument/2006/math" xmlns:v="urn:schemas-microsoft-com:vml" xmlns:wp="http://schemas.openxmlformats.org/drawingml/2006/wordprocessingDrawing" xmlns:w10="urn:schemas-microsoft-com:office:word" xmlns:w="http://schemas.openxmlformats.org/wordprocessingml/2006/main" xmlns:wne="http://schemas.microsoft.com/office/word/2006/wordml">
+  <w:footnote w:type="separator" w:id="0">
+    <w:p>
+      <w:pPr>
+        <w:spacing w:after="0" w:line="240" w:lineRule="auto"/>
+      </w:pPr>
+      <w:r>
+        <w:separator/>
+      </w:r>
+    </w:p>
+  </w:footnote>
+  <w:footnote w:type="continuationSeparator" w:id="1">
+    <w:p>
+      <w:pPr>
+        <w:spacing w:after="0" w:line="240" w:lineRule="auto"/>
+      </w:pPr>
+      <w:r>
+        <w:continuationSeparator/>
+      </w:r>
+    </w:p>
+  </w:footnote>
+</w:footnotes>
+</file>
+
 <file path=word/numbering.xml><?xml version="1.0" encoding="utf-8"?>
 <w:numbering xmlns:ve="http://schemas.openxmlformats.org/markup-compatibility/2006" xmlns:o="urn:schemas-microsoft-com:office:office" xmlns:r="http://schemas.openxmlformats.org/officeDocument/2006/relationships" xmlns:m="http://schemas.openxmlformats.org/officeDocument/2006/math" xmlns:v="urn:schemas-microsoft-com:vml" xmlns:wp="http://schemas.openxmlformats.org/drawingml/2006/wordprocessingDrawing" xmlns:w10="urn:schemas-microsoft-com:office:word" xmlns:w="http://schemas.openxmlformats.org/wordprocessingml/2006/main" xmlns:wne="http://schemas.microsoft.com/office/word/2006/wordml">
   <w:abstractNum w:abstractNumId="0">
+    <w:nsid w:val="02B22627"/>
+    <w:multiLevelType w:val="hybridMultilevel"/>
+    <w:tmpl w:val="E6447B9E"/>
+    <w:lvl w:ilvl="0" w:tplc="040C0001">
+      <w:start w:val="1"/>
+      <w:numFmt w:val="bullet"/>
+      <w:lvlText w:val=""/>
+      <w:lvlJc w:val="left"/>
+      <w:pPr>
+        <w:ind w:left="720" w:hanging="360"/>
+      </w:pPr>
+      <w:rPr>
+        <w:rFonts w:ascii="Symbol" w:hAnsi="Symbol" w:hint="default"/>
+      </w:rPr>
+    </w:lvl>
+    <w:lvl w:ilvl="1" w:tplc="040C0003" w:tentative="1">
+      <w:start w:val="1"/>
+      <w:numFmt w:val="bullet"/>
+      <w:lvlText w:val="o"/>
+      <w:lvlJc w:val="left"/>
+      <w:pPr>
+        <w:ind w:left="1440" w:hanging="360"/>
+      </w:pPr>
+      <w:rPr>
+        <w:rFonts w:ascii="Courier New" w:hAnsi="Courier New" w:cs="Courier New" w:hint="default"/>
+      </w:rPr>
+    </w:lvl>
+    <w:lvl w:ilvl="2" w:tplc="040C0005" w:tentative="1">
+      <w:start w:val="1"/>
+      <w:numFmt w:val="bullet"/>
+      <w:lvlText w:val=""/>
+      <w:lvlJc w:val="left"/>
+      <w:pPr>
+        <w:ind w:left="2160" w:hanging="360"/>
+      </w:pPr>
+      <w:rPr>
+        <w:rFonts w:ascii="Wingdings" w:hAnsi="Wingdings" w:hint="default"/>
+      </w:rPr>
+    </w:lvl>
+    <w:lvl w:ilvl="3" w:tplc="040C0001" w:tentative="1">
+      <w:start w:val="1"/>
+      <w:numFmt w:val="bullet"/>
+      <w:lvlText w:val=""/>
+      <w:lvlJc w:val="left"/>
+      <w:pPr>
+        <w:ind w:left="2880" w:hanging="360"/>
+      </w:pPr>
+      <w:rPr>
+        <w:rFonts w:ascii="Symbol" w:hAnsi="Symbol" w:hint="default"/>
+      </w:rPr>
+    </w:lvl>
+    <w:lvl w:ilvl="4" w:tplc="040C0003" w:tentative="1">
+      <w:start w:val="1"/>
+      <w:numFmt w:val="bullet"/>
+      <w:lvlText w:val="o"/>
+      <w:lvlJc w:val="left"/>
+      <w:pPr>
+        <w:ind w:left="3600" w:hanging="360"/>
+      </w:pPr>
+      <w:rPr>
+        <w:rFonts w:ascii="Courier New" w:hAnsi="Courier New" w:cs="Courier New" w:hint="default"/>
+      </w:rPr>
+    </w:lvl>
+    <w:lvl w:ilvl="5" w:tplc="040C0005" w:tentative="1">
+      <w:start w:val="1"/>
+      <w:numFmt w:val="bullet"/>
+      <w:lvlText w:val=""/>
+      <w:lvlJc w:val="left"/>
+      <w:pPr>
+        <w:ind w:left="4320" w:hanging="360"/>
+      </w:pPr>
+      <w:rPr>
+        <w:rFonts w:ascii="Wingdings" w:hAnsi="Wingdings" w:hint="default"/>
+      </w:rPr>
+    </w:lvl>
+    <w:lvl w:ilvl="6" w:tplc="040C0001" w:tentative="1">
+      <w:start w:val="1"/>
+      <w:numFmt w:val="bullet"/>
+      <w:lvlText w:val=""/>
+      <w:lvlJc w:val="left"/>
+      <w:pPr>
+        <w:ind w:left="5040" w:hanging="360"/>
+      </w:pPr>
+      <w:rPr>
+        <w:rFonts w:ascii="Symbol" w:hAnsi="Symbol" w:hint="default"/>
+      </w:rPr>
+    </w:lvl>
+    <w:lvl w:ilvl="7" w:tplc="040C0003" w:tentative="1">
+      <w:start w:val="1"/>
+      <w:numFmt w:val="bullet"/>
+      <w:lvlText w:val="o"/>
+      <w:lvlJc w:val="left"/>
+      <w:pPr>
+        <w:ind w:left="5760" w:hanging="360"/>
+      </w:pPr>
+      <w:rPr>
+        <w:rFonts w:ascii="Courier New" w:hAnsi="Courier New" w:cs="Courier New" w:hint="default"/>
+      </w:rPr>
+    </w:lvl>
+    <w:lvl w:ilvl="8" w:tplc="040C0005" w:tentative="1">
+      <w:start w:val="1"/>
+      <w:numFmt w:val="bullet"/>
+      <w:lvlText w:val=""/>
+      <w:lvlJc w:val="left"/>
+      <w:pPr>
+        <w:ind w:left="6480" w:hanging="360"/>
+      </w:pPr>
+      <w:rPr>
+        <w:rFonts w:ascii="Wingdings" w:hAnsi="Wingdings" w:hint="default"/>
+      </w:rPr>
+    </w:lvl>
+  </w:abstractNum>
+  <w:abstractNum w:abstractNumId="1">
+    <w:nsid w:val="29347B60"/>
+    <w:multiLevelType w:val="hybridMultilevel"/>
+    <w:tmpl w:val="C99CFA58"/>
+    <w:lvl w:ilvl="0" w:tplc="040C0001">
+      <w:start w:val="1"/>
+      <w:numFmt w:val="bullet"/>
+      <w:lvlText w:val=""/>
+      <w:lvlJc w:val="left"/>
+      <w:pPr>
+        <w:ind w:left="720" w:hanging="360"/>
+      </w:pPr>
+      <w:rPr>
+        <w:rFonts w:ascii="Symbol" w:hAnsi="Symbol" w:hint="default"/>
+      </w:rPr>
+    </w:lvl>
+    <w:lvl w:ilvl="1" w:tplc="040C0003" w:tentative="1">
+      <w:start w:val="1"/>
+      <w:numFmt w:val="bullet"/>
+      <w:lvlText w:val="o"/>
+      <w:lvlJc w:val="left"/>
+      <w:pPr>
+        <w:ind w:left="1440" w:hanging="360"/>
+      </w:pPr>
+      <w:rPr>
+        <w:rFonts w:ascii="Courier New" w:hAnsi="Courier New" w:cs="Courier New" w:hint="default"/>
+      </w:rPr>
+    </w:lvl>
+    <w:lvl w:ilvl="2" w:tplc="040C0005" w:tentative="1">
+      <w:start w:val="1"/>
+      <w:numFmt w:val="bullet"/>
+      <w:lvlText w:val=""/>
+      <w:lvlJc w:val="left"/>
+      <w:pPr>
+        <w:ind w:left="2160" w:hanging="360"/>
+      </w:pPr>
+      <w:rPr>
+        <w:rFonts w:ascii="Wingdings" w:hAnsi="Wingdings" w:hint="default"/>
+      </w:rPr>
+    </w:lvl>
+    <w:lvl w:ilvl="3" w:tplc="040C0001" w:tentative="1">
+      <w:start w:val="1"/>
+      <w:numFmt w:val="bullet"/>
+      <w:lvlText w:val=""/>
+      <w:lvlJc w:val="left"/>
+      <w:pPr>
+        <w:ind w:left="2880" w:hanging="360"/>
+      </w:pPr>
+      <w:rPr>
+        <w:rFonts w:ascii="Symbol" w:hAnsi="Symbol" w:hint="default"/>
+      </w:rPr>
+    </w:lvl>
+    <w:lvl w:ilvl="4" w:tplc="040C0003" w:tentative="1">
+      <w:start w:val="1"/>
+      <w:numFmt w:val="bullet"/>
+      <w:lvlText w:val="o"/>
+      <w:lvlJc w:val="left"/>
+      <w:pPr>
+        <w:ind w:left="3600" w:hanging="360"/>
+      </w:pPr>
+      <w:rPr>
+        <w:rFonts w:ascii="Courier New" w:hAnsi="Courier New" w:cs="Courier New" w:hint="default"/>
+      </w:rPr>
+    </w:lvl>
+    <w:lvl w:ilvl="5" w:tplc="040C0005" w:tentative="1">
+      <w:start w:val="1"/>
+      <w:numFmt w:val="bullet"/>
+      <w:lvlText w:val=""/>
+      <w:lvlJc w:val="left"/>
+      <w:pPr>
+        <w:ind w:left="4320" w:hanging="360"/>
+      </w:pPr>
+      <w:rPr>
+        <w:rFonts w:ascii="Wingdings" w:hAnsi="Wingdings" w:hint="default"/>
+      </w:rPr>
+    </w:lvl>
+    <w:lvl w:ilvl="6" w:tplc="040C0001" w:tentative="1">
+      <w:start w:val="1"/>
+      <w:numFmt w:val="bullet"/>
+      <w:lvlText w:val=""/>
+      <w:lvlJc w:val="left"/>
+      <w:pPr>
+        <w:ind w:left="5040" w:hanging="360"/>
+      </w:pPr>
+      <w:rPr>
+        <w:rFonts w:ascii="Symbol" w:hAnsi="Symbol" w:hint="default"/>
+      </w:rPr>
+    </w:lvl>
+    <w:lvl w:ilvl="7" w:tplc="040C0003" w:tentative="1">
+      <w:start w:val="1"/>
+      <w:numFmt w:val="bullet"/>
+      <w:lvlText w:val="o"/>
+      <w:lvlJc w:val="left"/>
+      <w:pPr>
+        <w:ind w:left="5760" w:hanging="360"/>
+      </w:pPr>
+      <w:rPr>
+        <w:rFonts w:ascii="Courier New" w:hAnsi="Courier New" w:cs="Courier New" w:hint="default"/>
+      </w:rPr>
+    </w:lvl>
+    <w:lvl w:ilvl="8" w:tplc="040C0005" w:tentative="1">
+      <w:start w:val="1"/>
+      <w:numFmt w:val="bullet"/>
+      <w:lvlText w:val=""/>
+      <w:lvlJc w:val="left"/>
+      <w:pPr>
+        <w:ind w:left="6480" w:hanging="360"/>
+      </w:pPr>
+      <w:rPr>
+        <w:rFonts w:ascii="Wingdings" w:hAnsi="Wingdings" w:hint="default"/>
+      </w:rPr>
+    </w:lvl>
+  </w:abstractNum>
+  <w:abstractNum w:abstractNumId="2">
     <w:nsid w:val="2DA021B3"/>
     <w:multiLevelType w:val="hybridMultilevel"/>
     <w:tmpl w:val="37CAC416"/>
@@ -976,7 +2009,7 @@
       </w:pPr>
     </w:lvl>
   </w:abstractNum>
-  <w:abstractNum w:abstractNumId="1">
+  <w:abstractNum w:abstractNumId="3">
     <w:nsid w:val="37125C30"/>
     <w:multiLevelType w:val="hybridMultilevel"/>
     <w:tmpl w:val="AEEE91AA"/>
@@ -1066,10 +2099,16 @@
     </w:lvl>
   </w:abstractNum>
   <w:num w:numId="1">
-    <w:abstractNumId w:val="1"/>
+    <w:abstractNumId w:val="3"/>
   </w:num>
   <w:num w:numId="2">
+    <w:abstractNumId w:val="2"/>
+  </w:num>
+  <w:num w:numId="3">
     <w:abstractNumId w:val="0"/>
+  </w:num>
+  <w:num w:numId="4">
+    <w:abstractNumId w:val="1"/>
   </w:num>
 </w:numbering>
 </file>
@@ -1233,6 +2272,7 @@
   <w:style w:type="paragraph" w:default="1" w:styleId="Normal">
     <w:name w:val="Normal"/>
     <w:qFormat/>
+    <w:rsid w:val="00642558"/>
   </w:style>
   <w:style w:type="character" w:default="1" w:styleId="Policepardfaut">
     <w:name w:val="Default Paragraph Font"/>
@@ -1272,6 +2312,99 @@
       <w:ind w:left="720"/>
       <w:contextualSpacing/>
     </w:pPr>
+  </w:style>
+  <w:style w:type="paragraph" w:styleId="En-tte">
+    <w:name w:val="header"/>
+    <w:basedOn w:val="Normal"/>
+    <w:link w:val="En-tteCar"/>
+    <w:uiPriority w:val="99"/>
+    <w:unhideWhenUsed/>
+    <w:rsid w:val="00C03C05"/>
+    <w:pPr>
+      <w:tabs>
+        <w:tab w:val="center" w:pos="4536"/>
+        <w:tab w:val="right" w:pos="9072"/>
+      </w:tabs>
+      <w:spacing w:after="0" w:line="240" w:lineRule="auto"/>
+    </w:pPr>
+  </w:style>
+  <w:style w:type="character" w:customStyle="1" w:styleId="En-tteCar">
+    <w:name w:val="En-tête Car"/>
+    <w:basedOn w:val="Policepardfaut"/>
+    <w:link w:val="En-tte"/>
+    <w:uiPriority w:val="99"/>
+    <w:rsid w:val="00C03C05"/>
+  </w:style>
+  <w:style w:type="paragraph" w:styleId="Pieddepage">
+    <w:name w:val="footer"/>
+    <w:basedOn w:val="Normal"/>
+    <w:link w:val="PieddepageCar"/>
+    <w:uiPriority w:val="99"/>
+    <w:unhideWhenUsed/>
+    <w:rsid w:val="00C03C05"/>
+    <w:pPr>
+      <w:tabs>
+        <w:tab w:val="center" w:pos="4536"/>
+        <w:tab w:val="right" w:pos="9072"/>
+      </w:tabs>
+      <w:spacing w:after="0" w:line="240" w:lineRule="auto"/>
+    </w:pPr>
+  </w:style>
+  <w:style w:type="character" w:customStyle="1" w:styleId="PieddepageCar">
+    <w:name w:val="Pied de page Car"/>
+    <w:basedOn w:val="Policepardfaut"/>
+    <w:link w:val="Pieddepage"/>
+    <w:uiPriority w:val="99"/>
+    <w:rsid w:val="00C03C05"/>
+  </w:style>
+  <w:style w:type="paragraph" w:styleId="Sansinterligne">
+    <w:name w:val="No Spacing"/>
+    <w:link w:val="SansinterligneCar"/>
+    <w:uiPriority w:val="1"/>
+    <w:qFormat/>
+    <w:rsid w:val="00C03C05"/>
+    <w:pPr>
+      <w:spacing w:after="0" w:line="240" w:lineRule="auto"/>
+    </w:pPr>
+    <w:rPr>
+      <w:lang w:eastAsia="en-US"/>
+    </w:rPr>
+  </w:style>
+  <w:style w:type="character" w:customStyle="1" w:styleId="SansinterligneCar">
+    <w:name w:val="Sans interligne Car"/>
+    <w:basedOn w:val="Policepardfaut"/>
+    <w:link w:val="Sansinterligne"/>
+    <w:uiPriority w:val="1"/>
+    <w:rsid w:val="00C03C05"/>
+    <w:rPr>
+      <w:lang w:eastAsia="en-US"/>
+    </w:rPr>
+  </w:style>
+  <w:style w:type="table" w:styleId="Grilledutableau">
+    <w:name w:val="Table Grid"/>
+    <w:basedOn w:val="TableauNormal"/>
+    <w:uiPriority w:val="59"/>
+    <w:rsid w:val="00E31A00"/>
+    <w:pPr>
+      <w:spacing w:after="0" w:line="240" w:lineRule="auto"/>
+    </w:pPr>
+    <w:tblPr>
+      <w:tblInd w:w="0" w:type="dxa"/>
+      <w:tblBorders>
+        <w:top w:val="single" w:sz="4" w:space="0" w:color="000000" w:themeColor="text1"/>
+        <w:left w:val="single" w:sz="4" w:space="0" w:color="000000" w:themeColor="text1"/>
+        <w:bottom w:val="single" w:sz="4" w:space="0" w:color="000000" w:themeColor="text1"/>
+        <w:right w:val="single" w:sz="4" w:space="0" w:color="000000" w:themeColor="text1"/>
+        <w:insideH w:val="single" w:sz="4" w:space="0" w:color="000000" w:themeColor="text1"/>
+        <w:insideV w:val="single" w:sz="4" w:space="0" w:color="000000" w:themeColor="text1"/>
+      </w:tblBorders>
+      <w:tblCellMar>
+        <w:top w:w="0" w:type="dxa"/>
+        <w:left w:w="108" w:type="dxa"/>
+        <w:bottom w:w="0" w:type="dxa"/>
+        <w:right w:w="108" w:type="dxa"/>
+      </w:tblCellMar>
+    </w:tblPr>
   </w:style>
 </w:styles>
 </file>

</xml_diff>

<commit_message>
cahier des charges Swott
</commit_message>
<xml_diff>
--- a/Cahier_des_charges/Cahier_des_charges.docx
+++ b/Cahier_des_charges/Cahier_des_charges.docx
@@ -101,7 +101,7 @@
           <w:noProof/>
         </w:rPr>
         <w:pict>
-          <v:rect id="_x0000_s1035" style="position:absolute;margin-left:181.85pt;margin-top:203.55pt;width:612pt;height:286.8pt;rotation:-3010516fd;z-index:251670528" fillcolor="#edab2f" stroked="f"/>
+          <v:rect id="_x0000_s1040" style="position:absolute;margin-left:171.2pt;margin-top:189.65pt;width:612pt;height:286.8pt;rotation:-26116395fd;z-index:251670528" fillcolor="#eda22f" stroked="f"/>
         </w:pict>
       </w:r>
       <w:r>
@@ -109,15 +109,7 @@
           <w:noProof/>
         </w:rPr>
         <w:pict>
-          <v:rect id="_x0000_s1030" style="position:absolute;margin-left:161.2pt;margin-top:176.3pt;width:612pt;height:286.8pt;rotation:-3010516fd;z-index:251665408" fillcolor="#583114" stroked="f"/>
-        </w:pict>
-      </w:r>
-      <w:r>
-        <w:rPr>
-          <w:noProof/>
-        </w:rPr>
-        <w:pict>
-          <v:rect id="_x0000_s1027" style="position:absolute;margin-left:169.85pt;margin-top:191.55pt;width:612pt;height:286.8pt;rotation:-3010516fd;z-index:251666432" fillcolor="#edab2f" stroked="f"/>
+          <v:rect id="_x0000_s1030" style="position:absolute;margin-left:161.2pt;margin-top:176.3pt;width:612pt;height:286.8pt;rotation:-26116395fd;z-index:251665408" fillcolor="#583114" stroked="f"/>
         </w:pict>
       </w:r>
       <w:r>
@@ -137,16 +129,43 @@
           <w:u w:val="single"/>
         </w:rPr>
       </w:pPr>
-      <w:r>
+    </w:p>
+    <w:p>
+      <w:pPr>
+        <w:tabs>
+          <w:tab w:val="left" w:pos="3648"/>
+        </w:tabs>
+        <w:jc w:val="center"/>
         <w:rPr>
           <w:b/>
           <w:sz w:val="40"/>
           <w:szCs w:val="40"/>
           <w:u w:val="single"/>
         </w:rPr>
-        <w:lastRenderedPageBreak/>
+      </w:pPr>
+      <w:r>
+        <w:rPr>
+          <w:b/>
+          <w:sz w:val="40"/>
+          <w:szCs w:val="40"/>
+          <w:u w:val="single"/>
+        </w:rPr>
         <w:t>INDEX</w:t>
       </w:r>
+    </w:p>
+    <w:p>
+      <w:pPr>
+        <w:tabs>
+          <w:tab w:val="left" w:pos="3648"/>
+        </w:tabs>
+        <w:jc w:val="center"/>
+        <w:rPr>
+          <w:b/>
+          <w:sz w:val="40"/>
+          <w:szCs w:val="40"/>
+          <w:u w:val="single"/>
+        </w:rPr>
+      </w:pPr>
     </w:p>
     <w:p>
       <w:pPr>
@@ -400,6 +419,263 @@
         </w:rPr>
         <w:t>Définir les besoins</w:t>
       </w:r>
+    </w:p>
+    <w:p>
+      <w:pPr>
+        <w:pStyle w:val="Paragraphedeliste"/>
+        <w:tabs>
+          <w:tab w:val="left" w:pos="3648"/>
+        </w:tabs>
+        <w:rPr>
+          <w:sz w:val="24"/>
+          <w:szCs w:val="24"/>
+        </w:rPr>
+      </w:pPr>
+    </w:p>
+    <w:p>
+      <w:pPr>
+        <w:pStyle w:val="Paragraphedeliste"/>
+        <w:numPr>
+          <w:ilvl w:val="1"/>
+          <w:numId w:val="1"/>
+        </w:numPr>
+        <w:tabs>
+          <w:tab w:val="left" w:pos="3648"/>
+        </w:tabs>
+        <w:rPr>
+          <w:sz w:val="24"/>
+          <w:szCs w:val="24"/>
+        </w:rPr>
+      </w:pPr>
+      <w:r>
+        <w:rPr>
+          <w:sz w:val="24"/>
+          <w:szCs w:val="24"/>
+        </w:rPr>
+        <w:t>Enoncé du besoin</w:t>
+      </w:r>
+    </w:p>
+    <w:p>
+      <w:pPr>
+        <w:pStyle w:val="Paragraphedeliste"/>
+        <w:numPr>
+          <w:ilvl w:val="1"/>
+          <w:numId w:val="1"/>
+        </w:numPr>
+        <w:tabs>
+          <w:tab w:val="left" w:pos="3648"/>
+        </w:tabs>
+        <w:rPr>
+          <w:sz w:val="24"/>
+          <w:szCs w:val="24"/>
+        </w:rPr>
+      </w:pPr>
+      <w:r>
+        <w:rPr>
+          <w:sz w:val="24"/>
+          <w:szCs w:val="24"/>
+        </w:rPr>
+        <w:t>Fonction du produit</w:t>
+      </w:r>
+    </w:p>
+    <w:p>
+      <w:pPr>
+        <w:pStyle w:val="Paragraphedeliste"/>
+        <w:tabs>
+          <w:tab w:val="left" w:pos="3648"/>
+        </w:tabs>
+        <w:ind w:left="1440"/>
+        <w:rPr>
+          <w:sz w:val="24"/>
+          <w:szCs w:val="24"/>
+        </w:rPr>
+      </w:pPr>
+    </w:p>
+    <w:p>
+      <w:pPr>
+        <w:pStyle w:val="Paragraphedeliste"/>
+        <w:numPr>
+          <w:ilvl w:val="0"/>
+          <w:numId w:val="1"/>
+        </w:numPr>
+        <w:tabs>
+          <w:tab w:val="left" w:pos="3648"/>
+        </w:tabs>
+        <w:rPr>
+          <w:sz w:val="24"/>
+          <w:szCs w:val="24"/>
+        </w:rPr>
+      </w:pPr>
+      <w:r>
+        <w:rPr>
+          <w:sz w:val="24"/>
+          <w:szCs w:val="24"/>
+        </w:rPr>
+        <w:t>Contraintes</w:t>
+      </w:r>
+    </w:p>
+    <w:p>
+      <w:pPr>
+        <w:pStyle w:val="Paragraphedeliste"/>
+        <w:tabs>
+          <w:tab w:val="left" w:pos="3648"/>
+        </w:tabs>
+        <w:rPr>
+          <w:sz w:val="24"/>
+          <w:szCs w:val="24"/>
+        </w:rPr>
+      </w:pPr>
+    </w:p>
+    <w:p>
+      <w:pPr>
+        <w:pStyle w:val="Paragraphedeliste"/>
+        <w:numPr>
+          <w:ilvl w:val="1"/>
+          <w:numId w:val="1"/>
+        </w:numPr>
+        <w:tabs>
+          <w:tab w:val="left" w:pos="3648"/>
+        </w:tabs>
+        <w:rPr>
+          <w:sz w:val="24"/>
+          <w:szCs w:val="24"/>
+        </w:rPr>
+      </w:pPr>
+      <w:r>
+        <w:rPr>
+          <w:sz w:val="24"/>
+          <w:szCs w:val="24"/>
+        </w:rPr>
+        <w:t>Contraintes techniques</w:t>
+      </w:r>
+    </w:p>
+    <w:p>
+      <w:pPr>
+        <w:pStyle w:val="Paragraphedeliste"/>
+        <w:tabs>
+          <w:tab w:val="left" w:pos="3648"/>
+        </w:tabs>
+        <w:ind w:left="1440"/>
+        <w:rPr>
+          <w:sz w:val="24"/>
+          <w:szCs w:val="24"/>
+        </w:rPr>
+      </w:pPr>
+    </w:p>
+    <w:p>
+      <w:pPr>
+        <w:pStyle w:val="Paragraphedeliste"/>
+        <w:numPr>
+          <w:ilvl w:val="0"/>
+          <w:numId w:val="1"/>
+        </w:numPr>
+        <w:tabs>
+          <w:tab w:val="left" w:pos="3648"/>
+        </w:tabs>
+        <w:rPr>
+          <w:sz w:val="24"/>
+          <w:szCs w:val="24"/>
+        </w:rPr>
+      </w:pPr>
+      <w:r>
+        <w:rPr>
+          <w:sz w:val="24"/>
+          <w:szCs w:val="24"/>
+        </w:rPr>
+        <w:t>Gestion du projet</w:t>
+      </w:r>
+    </w:p>
+    <w:p>
+      <w:pPr>
+        <w:pStyle w:val="Paragraphedeliste"/>
+        <w:tabs>
+          <w:tab w:val="left" w:pos="3648"/>
+        </w:tabs>
+        <w:rPr>
+          <w:sz w:val="24"/>
+          <w:szCs w:val="24"/>
+        </w:rPr>
+      </w:pPr>
+    </w:p>
+    <w:p>
+      <w:pPr>
+        <w:pStyle w:val="Paragraphedeliste"/>
+        <w:numPr>
+          <w:ilvl w:val="1"/>
+          <w:numId w:val="1"/>
+        </w:numPr>
+        <w:tabs>
+          <w:tab w:val="left" w:pos="3648"/>
+        </w:tabs>
+        <w:rPr>
+          <w:sz w:val="24"/>
+          <w:szCs w:val="24"/>
+        </w:rPr>
+      </w:pPr>
+      <w:r>
+        <w:rPr>
+          <w:sz w:val="24"/>
+          <w:szCs w:val="24"/>
+        </w:rPr>
+        <w:t xml:space="preserve">Livrable </w:t>
+      </w:r>
+    </w:p>
+    <w:p>
+      <w:pPr>
+        <w:pStyle w:val="Paragraphedeliste"/>
+        <w:numPr>
+          <w:ilvl w:val="1"/>
+          <w:numId w:val="1"/>
+        </w:numPr>
+        <w:tabs>
+          <w:tab w:val="left" w:pos="3648"/>
+        </w:tabs>
+        <w:rPr>
+          <w:sz w:val="24"/>
+          <w:szCs w:val="24"/>
+        </w:rPr>
+      </w:pPr>
+      <w:r>
+        <w:rPr>
+          <w:sz w:val="24"/>
+          <w:szCs w:val="24"/>
+        </w:rPr>
+        <w:t>Planification</w:t>
+      </w:r>
+    </w:p>
+    <w:p>
+      <w:pPr>
+        <w:tabs>
+          <w:tab w:val="left" w:pos="3648"/>
+        </w:tabs>
+        <w:ind w:left="1080"/>
+        <w:rPr>
+          <w:sz w:val="24"/>
+          <w:szCs w:val="24"/>
+        </w:rPr>
+      </w:pPr>
+    </w:p>
+    <w:p>
+      <w:pPr>
+        <w:tabs>
+          <w:tab w:val="left" w:pos="3648"/>
+        </w:tabs>
+        <w:rPr>
+          <w:sz w:val="24"/>
+          <w:szCs w:val="24"/>
+        </w:rPr>
+      </w:pPr>
+    </w:p>
+    <w:p>
+      <w:pPr>
+        <w:tabs>
+          <w:tab w:val="left" w:pos="3648"/>
+        </w:tabs>
+        <w:rPr>
+          <w:sz w:val="24"/>
+          <w:szCs w:val="24"/>
+        </w:rPr>
+      </w:pPr>
     </w:p>
     <w:p>
       <w:pPr>
@@ -1575,6 +1851,184 @@
           <w:szCs w:val="24"/>
         </w:rPr>
       </w:pPr>
+    </w:p>
+    <w:p>
+      <w:pPr>
+        <w:pStyle w:val="Paragraphedeliste"/>
+        <w:numPr>
+          <w:ilvl w:val="1"/>
+          <w:numId w:val="2"/>
+        </w:numPr>
+        <w:spacing w:after="0"/>
+        <w:rPr>
+          <w:b/>
+          <w:sz w:val="24"/>
+          <w:szCs w:val="24"/>
+        </w:rPr>
+      </w:pPr>
+      <w:r>
+        <w:rPr>
+          <w:b/>
+          <w:sz w:val="24"/>
+          <w:szCs w:val="24"/>
+        </w:rPr>
+        <w:t>Concurrence</w:t>
+      </w:r>
+    </w:p>
+    <w:p>
+      <w:pPr>
+        <w:pStyle w:val="Paragraphedeliste"/>
+        <w:spacing w:after="0"/>
+        <w:ind w:left="1440"/>
+        <w:rPr>
+          <w:b/>
+          <w:sz w:val="24"/>
+          <w:szCs w:val="24"/>
+        </w:rPr>
+      </w:pPr>
+    </w:p>
+    <w:p>
+      <w:pPr>
+        <w:pStyle w:val="Paragraphedeliste"/>
+        <w:spacing w:after="0"/>
+        <w:ind w:left="1440"/>
+        <w:rPr>
+          <w:b/>
+          <w:sz w:val="24"/>
+          <w:szCs w:val="24"/>
+        </w:rPr>
+      </w:pPr>
+    </w:p>
+    <w:p>
+      <w:pPr>
+        <w:pStyle w:val="Paragraphedeliste"/>
+        <w:spacing w:after="0"/>
+        <w:ind w:left="1440"/>
+        <w:rPr>
+          <w:b/>
+          <w:sz w:val="24"/>
+          <w:szCs w:val="24"/>
+        </w:rPr>
+      </w:pPr>
+    </w:p>
+    <w:p>
+      <w:pPr>
+        <w:pStyle w:val="Paragraphedeliste"/>
+        <w:spacing w:after="0"/>
+        <w:ind w:left="1440"/>
+        <w:rPr>
+          <w:b/>
+          <w:sz w:val="24"/>
+          <w:szCs w:val="24"/>
+        </w:rPr>
+      </w:pPr>
+    </w:p>
+    <w:p>
+      <w:pPr>
+        <w:pStyle w:val="Paragraphedeliste"/>
+        <w:spacing w:after="0"/>
+        <w:ind w:left="1440"/>
+        <w:rPr>
+          <w:b/>
+          <w:sz w:val="24"/>
+          <w:szCs w:val="24"/>
+        </w:rPr>
+      </w:pPr>
+    </w:p>
+    <w:p>
+      <w:pPr>
+        <w:pStyle w:val="Paragraphedeliste"/>
+        <w:spacing w:after="0"/>
+        <w:ind w:left="1440"/>
+        <w:rPr>
+          <w:b/>
+          <w:sz w:val="24"/>
+          <w:szCs w:val="24"/>
+        </w:rPr>
+      </w:pPr>
+    </w:p>
+    <w:p>
+      <w:pPr>
+        <w:pStyle w:val="Paragraphedeliste"/>
+        <w:spacing w:after="0"/>
+        <w:ind w:left="1440"/>
+        <w:rPr>
+          <w:b/>
+          <w:sz w:val="24"/>
+          <w:szCs w:val="24"/>
+        </w:rPr>
+      </w:pPr>
+    </w:p>
+    <w:p>
+      <w:pPr>
+        <w:pStyle w:val="Paragraphedeliste"/>
+        <w:spacing w:after="0"/>
+        <w:ind w:left="1440"/>
+        <w:rPr>
+          <w:b/>
+          <w:sz w:val="24"/>
+          <w:szCs w:val="24"/>
+        </w:rPr>
+      </w:pPr>
+    </w:p>
+    <w:p>
+      <w:pPr>
+        <w:pStyle w:val="Paragraphedeliste"/>
+        <w:spacing w:after="0"/>
+        <w:ind w:left="1440"/>
+        <w:rPr>
+          <w:b/>
+          <w:sz w:val="24"/>
+          <w:szCs w:val="24"/>
+        </w:rPr>
+      </w:pPr>
+    </w:p>
+    <w:p>
+      <w:pPr>
+        <w:pStyle w:val="Paragraphedeliste"/>
+        <w:spacing w:after="0"/>
+        <w:ind w:left="1440"/>
+        <w:rPr>
+          <w:b/>
+          <w:sz w:val="24"/>
+          <w:szCs w:val="24"/>
+        </w:rPr>
+      </w:pPr>
+    </w:p>
+    <w:p>
+      <w:pPr>
+        <w:pStyle w:val="Paragraphedeliste"/>
+        <w:spacing w:after="0"/>
+        <w:ind w:left="1440"/>
+        <w:rPr>
+          <w:b/>
+          <w:sz w:val="24"/>
+          <w:szCs w:val="24"/>
+        </w:rPr>
+      </w:pPr>
+    </w:p>
+    <w:p>
+      <w:pPr>
+        <w:pStyle w:val="Paragraphedeliste"/>
+        <w:numPr>
+          <w:ilvl w:val="1"/>
+          <w:numId w:val="2"/>
+        </w:numPr>
+        <w:spacing w:after="0"/>
+        <w:rPr>
+          <w:b/>
+          <w:sz w:val="24"/>
+          <w:szCs w:val="24"/>
+        </w:rPr>
+      </w:pPr>
+      <w:r>
+        <w:rPr>
+          <w:b/>
+          <w:sz w:val="24"/>
+          <w:szCs w:val="24"/>
+        </w:rPr>
+        <w:t>Constat</w:t>
+      </w:r>
     </w:p>
     <w:sectPr>
       <w:footerReference w:type="default" r:id="rId9"/>

</xml_diff>

<commit_message>
commit 2eme jour matin
</commit_message>
<xml_diff>
--- a/Cahier_des_charges/Cahier_des_charges.docx
+++ b/Cahier_des_charges/Cahier_des_charges.docx
@@ -733,6 +733,17 @@
     <w:p>
       <w:pPr>
         <w:pStyle w:val="Paragraphedeliste"/>
+        <w:jc w:val="both"/>
+        <w:rPr>
+          <w:b/>
+          <w:sz w:val="24"/>
+          <w:szCs w:val="24"/>
+        </w:rPr>
+      </w:pPr>
+    </w:p>
+    <w:p>
+      <w:pPr>
+        <w:pStyle w:val="Paragraphedeliste"/>
         <w:numPr>
           <w:ilvl w:val="1"/>
           <w:numId w:val="2"/>
@@ -960,19 +971,6 @@
         </w:rPr>
         <w:t xml:space="preserve"> récoltes varient en fonction des fleurs qui donnent, de l’humidité du sol par rapport au climat.</w:t>
       </w:r>
-    </w:p>
-    <w:p>
-      <w:pPr>
-        <w:tabs>
-          <w:tab w:val="left" w:pos="3648"/>
-        </w:tabs>
-        <w:spacing w:after="0"/>
-        <w:jc w:val="both"/>
-        <w:rPr>
-          <w:sz w:val="24"/>
-          <w:szCs w:val="24"/>
-        </w:rPr>
-      </w:pPr>
     </w:p>
     <w:p>
       <w:pPr>
@@ -1342,17 +1340,29 @@
           <w:sz w:val="24"/>
           <w:szCs w:val="24"/>
         </w:rPr>
-        <w:t xml:space="preserve">La cible visée seront les personnes de 30 ans et plus, </w:t>
-      </w:r>
-    </w:p>
-    <w:p>
-      <w:pPr>
-        <w:spacing w:after="0"/>
-        <w:rPr>
-          <w:sz w:val="24"/>
-          <w:szCs w:val="24"/>
-        </w:rPr>
-      </w:pPr>
+        <w:t xml:space="preserve">La cible </w:t>
+      </w:r>
+      <w:r>
+        <w:rPr>
+          <w:sz w:val="24"/>
+          <w:szCs w:val="24"/>
+        </w:rPr>
+        <w:t>visée seront les personnes de 25</w:t>
+      </w:r>
+      <w:r>
+        <w:rPr>
+          <w:sz w:val="24"/>
+          <w:szCs w:val="24"/>
+        </w:rPr>
+        <w:t xml:space="preserve"> ans et plus, </w:t>
+      </w:r>
+      <w:r>
+        <w:rPr>
+          <w:sz w:val="24"/>
+          <w:szCs w:val="24"/>
+        </w:rPr>
+        <w:t>qui ne peuvent pas venir acheter en direct car ils sont de la région mais l’accès à la miellerie est difficile (pas de transport en commun) ou bien parce  qu’ils ne sont pas de la région.</w:t>
+      </w:r>
     </w:p>
     <w:p>
       <w:pPr>
@@ -1392,7 +1402,6 @@
           <w:sz w:val="24"/>
           <w:szCs w:val="24"/>
         </w:rPr>
-        <w:lastRenderedPageBreak/>
         <w:t>Analyse marketing</w:t>
       </w:r>
     </w:p>
@@ -1817,6 +1826,13 @@
               </w:rPr>
               <w:t>Récupérer une part du marché grâce au service de vente en ligne</w:t>
             </w:r>
+            <w:r>
+              <w:rPr>
+                <w:sz w:val="24"/>
+                <w:szCs w:val="24"/>
+              </w:rPr>
+              <w:t xml:space="preserve"> </w:t>
+            </w:r>
           </w:p>
         </w:tc>
         <w:tc>
@@ -2030,10 +2046,195 @@
         <w:t>Constat</w:t>
       </w:r>
     </w:p>
+    <w:p>
+      <w:pPr>
+        <w:pStyle w:val="Paragraphedeliste"/>
+        <w:numPr>
+          <w:ilvl w:val="0"/>
+          <w:numId w:val="2"/>
+        </w:numPr>
+        <w:spacing w:after="0"/>
+        <w:rPr>
+          <w:b/>
+          <w:sz w:val="24"/>
+          <w:szCs w:val="24"/>
+        </w:rPr>
+      </w:pPr>
+      <w:r>
+        <w:rPr>
+          <w:b/>
+          <w:sz w:val="24"/>
+          <w:szCs w:val="24"/>
+        </w:rPr>
+        <w:t>Définir les besoins</w:t>
+      </w:r>
+    </w:p>
+    <w:p>
+      <w:pPr>
+        <w:pStyle w:val="Paragraphedeliste"/>
+        <w:numPr>
+          <w:ilvl w:val="1"/>
+          <w:numId w:val="2"/>
+        </w:numPr>
+        <w:spacing w:after="0"/>
+        <w:rPr>
+          <w:b/>
+          <w:sz w:val="24"/>
+          <w:szCs w:val="24"/>
+        </w:rPr>
+      </w:pPr>
+      <w:r>
+        <w:rPr>
+          <w:b/>
+          <w:sz w:val="24"/>
+          <w:szCs w:val="24"/>
+        </w:rPr>
+        <w:t xml:space="preserve">Enoncé du besoin </w:t>
+      </w:r>
+    </w:p>
+    <w:p>
+      <w:pPr>
+        <w:pStyle w:val="Paragraphedeliste"/>
+        <w:numPr>
+          <w:ilvl w:val="1"/>
+          <w:numId w:val="2"/>
+        </w:numPr>
+        <w:spacing w:after="0"/>
+        <w:rPr>
+          <w:b/>
+          <w:sz w:val="24"/>
+          <w:szCs w:val="24"/>
+        </w:rPr>
+      </w:pPr>
+      <w:r>
+        <w:rPr>
+          <w:b/>
+          <w:sz w:val="24"/>
+          <w:szCs w:val="24"/>
+        </w:rPr>
+        <w:t>Fonction du produit</w:t>
+      </w:r>
+    </w:p>
+    <w:p>
+      <w:pPr>
+        <w:pStyle w:val="Paragraphedeliste"/>
+        <w:numPr>
+          <w:ilvl w:val="0"/>
+          <w:numId w:val="2"/>
+        </w:numPr>
+        <w:spacing w:after="0"/>
+        <w:rPr>
+          <w:b/>
+          <w:sz w:val="24"/>
+          <w:szCs w:val="24"/>
+        </w:rPr>
+      </w:pPr>
+      <w:r>
+        <w:rPr>
+          <w:b/>
+          <w:sz w:val="24"/>
+          <w:szCs w:val="24"/>
+        </w:rPr>
+        <w:t>Contraintes</w:t>
+      </w:r>
+    </w:p>
+    <w:p>
+      <w:pPr>
+        <w:pStyle w:val="Paragraphedeliste"/>
+        <w:numPr>
+          <w:ilvl w:val="1"/>
+          <w:numId w:val="2"/>
+        </w:numPr>
+        <w:spacing w:after="0"/>
+        <w:rPr>
+          <w:b/>
+          <w:sz w:val="24"/>
+          <w:szCs w:val="24"/>
+        </w:rPr>
+      </w:pPr>
+      <w:r>
+        <w:rPr>
+          <w:b/>
+          <w:sz w:val="24"/>
+          <w:szCs w:val="24"/>
+        </w:rPr>
+        <w:t>Contraintes techniques</w:t>
+      </w:r>
+    </w:p>
+    <w:p>
+      <w:pPr>
+        <w:pStyle w:val="Paragraphedeliste"/>
+        <w:numPr>
+          <w:ilvl w:val="0"/>
+          <w:numId w:val="2"/>
+        </w:numPr>
+        <w:spacing w:after="0"/>
+        <w:rPr>
+          <w:b/>
+          <w:sz w:val="24"/>
+          <w:szCs w:val="24"/>
+        </w:rPr>
+      </w:pPr>
+      <w:r>
+        <w:rPr>
+          <w:b/>
+          <w:sz w:val="24"/>
+          <w:szCs w:val="24"/>
+        </w:rPr>
+        <w:t>Gestion du projet</w:t>
+      </w:r>
+    </w:p>
+    <w:p>
+      <w:pPr>
+        <w:pStyle w:val="Paragraphedeliste"/>
+        <w:numPr>
+          <w:ilvl w:val="1"/>
+          <w:numId w:val="2"/>
+        </w:numPr>
+        <w:spacing w:after="0"/>
+        <w:rPr>
+          <w:b/>
+          <w:sz w:val="24"/>
+          <w:szCs w:val="24"/>
+        </w:rPr>
+      </w:pPr>
+      <w:r>
+        <w:rPr>
+          <w:b/>
+          <w:sz w:val="24"/>
+          <w:szCs w:val="24"/>
+        </w:rPr>
+        <w:t xml:space="preserve">Livrable </w:t>
+      </w:r>
+    </w:p>
+    <w:p>
+      <w:pPr>
+        <w:pStyle w:val="Paragraphedeliste"/>
+        <w:numPr>
+          <w:ilvl w:val="1"/>
+          <w:numId w:val="2"/>
+        </w:numPr>
+        <w:spacing w:after="0"/>
+        <w:rPr>
+          <w:b/>
+          <w:sz w:val="24"/>
+          <w:szCs w:val="24"/>
+        </w:rPr>
+      </w:pPr>
+      <w:r>
+        <w:rPr>
+          <w:b/>
+          <w:sz w:val="24"/>
+          <w:szCs w:val="24"/>
+        </w:rPr>
+        <w:t>Planification</w:t>
+      </w:r>
+    </w:p>
     <w:sectPr>
       <w:footerReference w:type="default" r:id="rId9"/>
       <w:pgSz w:w="11906" w:h="16838"/>
       <w:pgMar w:top="1417" w:right="1417" w:bottom="1417" w:left="1417" w:header="708" w:footer="708" w:gutter="0"/>
+      <w:pgNumType w:start="0"/>
       <w:cols w:space="708"/>
       <w:titlePg/>
       <w:docGrid w:linePitch="360"/>
@@ -2097,7 +2298,7 @@
             <w:rPr>
               <w:noProof/>
             </w:rPr>
-            <w:t>4</w:t>
+            <w:t>3</w:t>
           </w:r>
         </w:fldSimple>
         <w:r>
@@ -3151,7 +3352,7 @@
 </file>
 
 <file path=customXml/itemProps1.xml><?xml version="1.0" encoding="utf-8"?>
-<ds:datastoreItem xmlns:ds="http://schemas.openxmlformats.org/officeDocument/2006/customXml" ds:itemID="{73167105-6B5E-4DDB-B24F-C4B8C1827837}">
+<ds:datastoreItem xmlns:ds="http://schemas.openxmlformats.org/officeDocument/2006/customXml" ds:itemID="{6CFCBF5E-9E8F-4630-9966-B09F60C6F8B7}">
   <ds:schemaRefs>
     <ds:schemaRef ds:uri="http://schemas.openxmlformats.org/officeDocument/2006/bibliography"/>
   </ds:schemaRefs>

</xml_diff>